<commit_message>
Styled Heading 5 for References
</commit_message>
<xml_diff>
--- a/DOCS/sample_reports/bloodhound_template.docx
+++ b/DOCS/sample_reports/bloodhound_template.docx
@@ -1190,27 +1190,14 @@
       <w:r>
         <w:t xml:space="preserve">Table </w:t>
       </w:r>
-      <w:r>
-        <w:fldChar w:fldCharType="begin"/>
-      </w:r>
-      <w:r>
-        <w:instrText xml:space="preserve"> SEQ Table \* ARABIC </w:instrText>
-      </w:r>
-      <w:r>
-        <w:fldChar w:fldCharType="separate"/>
-      </w:r>
-      <w:r>
-        <w:rPr>
-          <w:noProof/>
-        </w:rPr>
-        <w:t>1</w:t>
-      </w:r>
-      <w:r>
-        <w:rPr>
-          <w:noProof/>
-        </w:rPr>
-        <w:fldChar w:fldCharType="end"/>
-      </w:r>
+      <w:fldSimple w:instr=" SEQ Table \* ARABIC ">
+        <w:r>
+          <w:rPr>
+            <w:noProof/>
+          </w:rPr>
+          <w:t>1</w:t>
+        </w:r>
+      </w:fldSimple>
       <w:r>
         <w:t xml:space="preserve"> – Details of the {{ bloodhound.domains|length }} Recorded Active Directory Domains</w:t>
       </w:r>
@@ -1344,27 +1331,14 @@
       <w:r>
         <w:t xml:space="preserve">Table </w:t>
       </w:r>
-      <w:r>
-        <w:fldChar w:fldCharType="begin"/>
-      </w:r>
-      <w:r>
-        <w:instrText xml:space="preserve"> SEQ Table \* ARABIC </w:instrText>
-      </w:r>
-      <w:r>
-        <w:fldChar w:fldCharType="separate"/>
-      </w:r>
-      <w:r>
-        <w:rPr>
-          <w:noProof/>
-        </w:rPr>
-        <w:t>2</w:t>
-      </w:r>
-      <w:r>
-        <w:rPr>
-          <w:noProof/>
-        </w:rPr>
-        <w:fldChar w:fldCharType="end"/>
-      </w:r>
+      <w:fldSimple w:instr=" SEQ Table \* ARABIC ">
+        <w:r>
+          <w:rPr>
+            <w:noProof/>
+          </w:rPr>
+          <w:t>2</w:t>
+        </w:r>
+      </w:fldSimple>
       <w:r>
         <w:t xml:space="preserve"> – Recorded Computer Information</w:t>
       </w:r>
@@ -1532,27 +1506,14 @@
       <w:r>
         <w:t xml:space="preserve">Table </w:t>
       </w:r>
-      <w:r>
-        <w:fldChar w:fldCharType="begin"/>
-      </w:r>
-      <w:r>
-        <w:instrText xml:space="preserve"> SEQ Table \* ARABIC </w:instrText>
-      </w:r>
-      <w:r>
-        <w:fldChar w:fldCharType="separate"/>
-      </w:r>
-      <w:r>
-        <w:rPr>
-          <w:noProof/>
-        </w:rPr>
-        <w:t>3</w:t>
-      </w:r>
-      <w:r>
-        <w:rPr>
-          <w:noProof/>
-        </w:rPr>
-        <w:fldChar w:fldCharType="end"/>
-      </w:r>
+      <w:fldSimple w:instr=" SEQ Table \* ARABIC ">
+        <w:r>
+          <w:rPr>
+            <w:noProof/>
+          </w:rPr>
+          <w:t>3</w:t>
+        </w:r>
+      </w:fldSimple>
       <w:r>
         <w:t xml:space="preserve"> – Recorded User Password Age Information</w:t>
       </w:r>
@@ -1674,27 +1635,14 @@
       <w:r>
         <w:t xml:space="preserve">Table </w:t>
       </w:r>
-      <w:r>
-        <w:fldChar w:fldCharType="begin"/>
-      </w:r>
-      <w:r>
-        <w:instrText xml:space="preserve"> SEQ Table \* ARABIC </w:instrText>
-      </w:r>
-      <w:r>
-        <w:fldChar w:fldCharType="separate"/>
-      </w:r>
-      <w:r>
-        <w:rPr>
-          <w:noProof/>
-        </w:rPr>
-        <w:t>4</w:t>
-      </w:r>
-      <w:r>
-        <w:rPr>
-          <w:noProof/>
-        </w:rPr>
-        <w:fldChar w:fldCharType="end"/>
-      </w:r>
+      <w:fldSimple w:instr=" SEQ Table \* ARABIC ">
+        <w:r>
+          <w:rPr>
+            <w:noProof/>
+          </w:rPr>
+          <w:t>4</w:t>
+        </w:r>
+      </w:fldSimple>
       <w:r>
         <w:t xml:space="preserve"> – Recorded Domain Trusts</w:t>
       </w:r>
@@ -2113,27 +2061,14 @@
       <w:r>
         <w:t xml:space="preserve">Table </w:t>
       </w:r>
-      <w:r>
-        <w:fldChar w:fldCharType="begin"/>
-      </w:r>
-      <w:r>
-        <w:instrText xml:space="preserve"> SEQ Table \* ARABIC </w:instrText>
-      </w:r>
-      <w:r>
-        <w:fldChar w:fldCharType="separate"/>
-      </w:r>
-      <w:r>
-        <w:rPr>
-          <w:noProof/>
-        </w:rPr>
-        <w:t>5</w:t>
-      </w:r>
-      <w:r>
-        <w:rPr>
-          <w:noProof/>
-        </w:rPr>
-        <w:fldChar w:fldCharType="end"/>
-      </w:r>
+      <w:fldSimple w:instr=" SEQ Table \* ARABIC ">
+        <w:r>
+          <w:rPr>
+            <w:noProof/>
+          </w:rPr>
+          <w:t>5</w:t>
+        </w:r>
+      </w:fldSimple>
       <w:r>
         <w:t xml:space="preserve"> — BloodHound Enterprise Findings</w:t>
       </w:r>
@@ -2613,16 +2548,6 @@
       </w:r>
     </w:p>
     <w:p>
-      <w:pPr>
-        <w:spacing w:before="0" w:line="240" w:lineRule="auto"/>
-        <w:jc w:val="left"/>
-      </w:pPr>
-    </w:p>
-    <w:p>
-      <w:pPr>
-        <w:spacing w:before="0" w:line="240" w:lineRule="auto"/>
-        <w:jc w:val="left"/>
-      </w:pPr>
       <w:r>
         <w:br w:type="page"/>
       </w:r>
@@ -2951,7 +2876,7 @@
       <w:rPr>
         <w:noProof/>
       </w:rPr>
-      <w:pict w14:anchorId="1EF47EA7">
+      <w:pict w14:anchorId="72EBDABF">
         <v:shapetype id="_x0000_t136" coordsize="21600,21600" o:spt="136" adj="10800" path="m@7,l@8,m@5,21600l@6,21600e">
           <v:formulas>
             <v:f eqn="sum #0 0 10800"/>
@@ -3064,7 +2989,7 @@
       <w:rPr>
         <w:noProof/>
       </w:rPr>
-      <w:pict w14:anchorId="44FE145C">
+      <w:pict w14:anchorId="0C9D537B">
         <v:shapetype id="_x0000_t136" coordsize="21600,21600" o:spt="136" adj="10800" path="m@7,l@8,m@5,21600l@6,21600e">
           <v:formulas>
             <v:f eqn="sum #0 0 10800"/>
@@ -3157,7 +3082,7 @@
       <w:rPr>
         <w:noProof/>
       </w:rPr>
-      <w:pict w14:anchorId="315532F7">
+      <w:pict w14:anchorId="50EA3B03">
         <v:shapetype id="_x0000_t136" coordsize="21600,21600" o:spt="136" adj="10800" path="m@7,l@8,m@5,21600l@6,21600e">
           <v:formulas>
             <v:f eqn="sum #0 0 10800"/>
@@ -4148,7 +4073,6 @@
     <w:lvl w:ilvl="4">
       <w:start w:val="1"/>
       <w:numFmt w:val="decimal"/>
-      <w:pStyle w:val="Heading5"/>
       <w:lvlText w:val="%1.%2.%3.%4.%5"/>
       <w:lvlJc w:val="left"/>
       <w:pPr>
@@ -4876,6 +4800,120 @@
     </w:lvl>
   </w:abstractNum>
   <w:abstractNum w:abstractNumId="24" w15:restartNumberingAfterBreak="0">
+    <w:nsid w:val="5B562AE5"/>
+    <w:multiLevelType w:val="multilevel"/>
+    <w:tmpl w:val="E4C4CA7A"/>
+    <w:styleLink w:val="CurrentList2"/>
+    <w:lvl w:ilvl="0">
+      <w:start w:val="1"/>
+      <w:numFmt w:val="decimal"/>
+      <w:lvlText w:val="%1."/>
+      <w:lvlJc w:val="left"/>
+      <w:pPr>
+        <w:ind w:left="936" w:hanging="576"/>
+      </w:pPr>
+      <w:rPr>
+        <w:rFonts w:hint="default"/>
+      </w:rPr>
+    </w:lvl>
+    <w:lvl w:ilvl="1">
+      <w:start w:val="1"/>
+      <w:numFmt w:val="decimal"/>
+      <w:lvlText w:val="%1.%2"/>
+      <w:lvlJc w:val="left"/>
+      <w:pPr>
+        <w:ind w:left="1584" w:hanging="576"/>
+      </w:pPr>
+      <w:rPr>
+        <w:rFonts w:hint="default"/>
+      </w:rPr>
+    </w:lvl>
+    <w:lvl w:ilvl="2">
+      <w:start w:val="1"/>
+      <w:numFmt w:val="decimal"/>
+      <w:lvlText w:val="%1.%2.%3"/>
+      <w:lvlJc w:val="left"/>
+      <w:pPr>
+        <w:ind w:left="1728" w:hanging="720"/>
+      </w:pPr>
+      <w:rPr>
+        <w:rFonts w:hint="default"/>
+      </w:rPr>
+    </w:lvl>
+    <w:lvl w:ilvl="3">
+      <w:start w:val="1"/>
+      <w:numFmt w:val="decimal"/>
+      <w:lvlText w:val="%1.%2.%3.%4"/>
+      <w:lvlJc w:val="left"/>
+      <w:pPr>
+        <w:ind w:left="1872" w:hanging="864"/>
+      </w:pPr>
+      <w:rPr>
+        <w:rFonts w:hint="default"/>
+      </w:rPr>
+    </w:lvl>
+    <w:lvl w:ilvl="4">
+      <w:start w:val="1"/>
+      <w:numFmt w:val="decimal"/>
+      <w:lvlText w:val="%1.%2.%3.%4.%5"/>
+      <w:lvlJc w:val="left"/>
+      <w:pPr>
+        <w:ind w:left="2016" w:hanging="1008"/>
+      </w:pPr>
+      <w:rPr>
+        <w:rFonts w:hint="default"/>
+      </w:rPr>
+    </w:lvl>
+    <w:lvl w:ilvl="5">
+      <w:start w:val="1"/>
+      <w:numFmt w:val="decimal"/>
+      <w:lvlText w:val="%1.%2.%3.%4.%5.%6"/>
+      <w:lvlJc w:val="left"/>
+      <w:pPr>
+        <w:ind w:left="2160" w:hanging="1152"/>
+      </w:pPr>
+      <w:rPr>
+        <w:rFonts w:hint="default"/>
+      </w:rPr>
+    </w:lvl>
+    <w:lvl w:ilvl="6">
+      <w:start w:val="1"/>
+      <w:numFmt w:val="decimal"/>
+      <w:lvlText w:val="%1.%2.%3.%4.%5.%6.%7"/>
+      <w:lvlJc w:val="left"/>
+      <w:pPr>
+        <w:ind w:left="2304" w:hanging="1296"/>
+      </w:pPr>
+      <w:rPr>
+        <w:rFonts w:hint="default"/>
+      </w:rPr>
+    </w:lvl>
+    <w:lvl w:ilvl="7">
+      <w:start w:val="1"/>
+      <w:numFmt w:val="decimal"/>
+      <w:lvlText w:val="%1.%2.%3.%4.%5.%6.%7.%8"/>
+      <w:lvlJc w:val="left"/>
+      <w:pPr>
+        <w:ind w:left="2448" w:hanging="1440"/>
+      </w:pPr>
+      <w:rPr>
+        <w:rFonts w:hint="default"/>
+      </w:rPr>
+    </w:lvl>
+    <w:lvl w:ilvl="8">
+      <w:start w:val="1"/>
+      <w:numFmt w:val="decimal"/>
+      <w:lvlText w:val="%1.%2.%3.%4.%5.%6.%7.%8.%9"/>
+      <w:lvlJc w:val="left"/>
+      <w:pPr>
+        <w:ind w:left="2592" w:hanging="1584"/>
+      </w:pPr>
+      <w:rPr>
+        <w:rFonts w:hint="default"/>
+      </w:rPr>
+    </w:lvl>
+  </w:abstractNum>
+  <w:abstractNum w:abstractNumId="25" w15:restartNumberingAfterBreak="0">
     <w:nsid w:val="5DF421AF"/>
     <w:multiLevelType w:val="multilevel"/>
     <w:tmpl w:val="0409001D"/>
@@ -4961,7 +4999,7 @@
       </w:pPr>
     </w:lvl>
   </w:abstractNum>
-  <w:abstractNum w:abstractNumId="25" w15:restartNumberingAfterBreak="0">
+  <w:abstractNum w:abstractNumId="26" w15:restartNumberingAfterBreak="0">
     <w:nsid w:val="620F2CFD"/>
     <w:multiLevelType w:val="multilevel"/>
     <w:tmpl w:val="0409001D"/>
@@ -5047,7 +5085,7 @@
       </w:pPr>
     </w:lvl>
   </w:abstractNum>
-  <w:abstractNum w:abstractNumId="26" w15:restartNumberingAfterBreak="0">
+  <w:abstractNum w:abstractNumId="27" w15:restartNumberingAfterBreak="0">
     <w:nsid w:val="6802662E"/>
     <w:multiLevelType w:val="hybridMultilevel"/>
     <w:tmpl w:val="D7B0F53A"/>
@@ -5160,7 +5198,7 @@
       </w:rPr>
     </w:lvl>
   </w:abstractNum>
-  <w:abstractNum w:abstractNumId="27" w15:restartNumberingAfterBreak="0">
+  <w:abstractNum w:abstractNumId="28" w15:restartNumberingAfterBreak="0">
     <w:nsid w:val="6F2E7D75"/>
     <w:multiLevelType w:val="hybridMultilevel"/>
     <w:tmpl w:val="CD0A936C"/>
@@ -5250,7 +5288,7 @@
       </w:pPr>
     </w:lvl>
   </w:abstractNum>
-  <w:abstractNum w:abstractNumId="28" w15:restartNumberingAfterBreak="0">
+  <w:abstractNum w:abstractNumId="29" w15:restartNumberingAfterBreak="0">
     <w:nsid w:val="75797A3F"/>
     <w:multiLevelType w:val="multilevel"/>
     <w:tmpl w:val="84F4F7A2"/>
@@ -5364,7 +5402,7 @@
       </w:rPr>
     </w:lvl>
   </w:abstractNum>
-  <w:abstractNum w:abstractNumId="29" w15:restartNumberingAfterBreak="0">
+  <w:abstractNum w:abstractNumId="30" w15:restartNumberingAfterBreak="0">
     <w:nsid w:val="75EC39C1"/>
     <w:multiLevelType w:val="hybridMultilevel"/>
     <w:tmpl w:val="CBDE92E2"/>
@@ -5478,7 +5516,7 @@
       </w:rPr>
     </w:lvl>
   </w:abstractNum>
-  <w:abstractNum w:abstractNumId="30" w15:restartNumberingAfterBreak="0">
+  <w:abstractNum w:abstractNumId="31" w15:restartNumberingAfterBreak="0">
     <w:nsid w:val="760F7AD3"/>
     <w:multiLevelType w:val="multilevel"/>
     <w:tmpl w:val="B2DE6DB4"/>
@@ -5599,10 +5637,10 @@
     <w:abstractNumId w:val="17"/>
   </w:num>
   <w:num w:numId="2" w16cid:durableId="828328105">
-    <w:abstractNumId w:val="28"/>
+    <w:abstractNumId w:val="29"/>
   </w:num>
   <w:num w:numId="3" w16cid:durableId="339548081">
-    <w:abstractNumId w:val="29"/>
+    <w:abstractNumId w:val="30"/>
   </w:num>
   <w:num w:numId="4" w16cid:durableId="1693653991">
     <w:abstractNumId w:val="22"/>
@@ -5644,10 +5682,10 @@
     <w:abstractNumId w:val="9"/>
   </w:num>
   <w:num w:numId="17" w16cid:durableId="993801553">
-    <w:abstractNumId w:val="26"/>
+    <w:abstractNumId w:val="27"/>
   </w:num>
   <w:num w:numId="18" w16cid:durableId="811483772">
-    <w:abstractNumId w:val="24"/>
+    <w:abstractNumId w:val="25"/>
   </w:num>
   <w:num w:numId="19" w16cid:durableId="198207066">
     <w:abstractNumId w:val="15"/>
@@ -5662,7 +5700,7 @@
     <w:abstractNumId w:val="20"/>
   </w:num>
   <w:num w:numId="23" w16cid:durableId="1094859959">
-    <w:abstractNumId w:val="25"/>
+    <w:abstractNumId w:val="26"/>
   </w:num>
   <w:num w:numId="24" w16cid:durableId="862327534">
     <w:abstractNumId w:val="12"/>
@@ -5674,7 +5712,7 @@
     <w:abstractNumId w:val="23"/>
   </w:num>
   <w:num w:numId="27" w16cid:durableId="904755300">
-    <w:abstractNumId w:val="30"/>
+    <w:abstractNumId w:val="31"/>
   </w:num>
   <w:num w:numId="28" w16cid:durableId="287201693">
     <w:abstractNumId w:val="16"/>
@@ -5686,7 +5724,10 @@
     <w:abstractNumId w:val="21"/>
   </w:num>
   <w:num w:numId="31" w16cid:durableId="258486472">
-    <w:abstractNumId w:val="27"/>
+    <w:abstractNumId w:val="28"/>
+  </w:num>
+  <w:num w:numId="32" w16cid:durableId="1451195492">
+    <w:abstractNumId w:val="24"/>
   </w:num>
   <w:numIdMacAtCleanup w:val="4"/>
 </w:numbering>
@@ -6187,23 +6228,19 @@
     <w:next w:val="Normal"/>
     <w:link w:val="Heading5Char"/>
     <w:uiPriority w:val="9"/>
-    <w:semiHidden/>
     <w:unhideWhenUsed/>
     <w:qFormat/>
-    <w:rsid w:val="00B9366E"/>
+    <w:rsid w:val="00BE64C1"/>
     <w:pPr>
       <w:keepNext/>
       <w:keepLines/>
-      <w:numPr>
-        <w:ilvl w:val="4"/>
-        <w:numId w:val="1"/>
-      </w:numPr>
       <w:spacing w:before="40"/>
       <w:outlineLvl w:val="4"/>
     </w:pPr>
     <w:rPr>
       <w:rFonts w:asciiTheme="majorHAnsi" w:eastAsiaTheme="majorEastAsia" w:hAnsiTheme="majorHAnsi" w:cstheme="majorBidi"/>
-      <w:color w:val="2F5496" w:themeColor="accent1" w:themeShade="BF"/>
+      <w:b/>
+      <w:color w:val="808080"/>
     </w:rPr>
   </w:style>
   <w:style w:type="paragraph" w:styleId="Heading6">
@@ -6773,11 +6810,11 @@
     <w:basedOn w:val="DefaultParagraphFont"/>
     <w:link w:val="Heading5"/>
     <w:uiPriority w:val="9"/>
-    <w:semiHidden/>
-    <w:rsid w:val="00B9366E"/>
+    <w:rsid w:val="00BE64C1"/>
     <w:rPr>
       <w:rFonts w:asciiTheme="majorHAnsi" w:eastAsiaTheme="majorEastAsia" w:hAnsiTheme="majorHAnsi" w:cstheme="majorBidi"/>
-      <w:color w:val="2F5496" w:themeColor="accent1" w:themeShade="BF"/>
+      <w:b/>
+      <w:color w:val="808080"/>
     </w:rPr>
   </w:style>
   <w:style w:type="character" w:customStyle="1" w:styleId="Heading6Char">
@@ -7293,6 +7330,16 @@
     <w:link w:val="NoSpacing"/>
     <w:uiPriority w:val="1"/>
     <w:rsid w:val="008F7390"/>
+  </w:style>
+  <w:style w:type="numbering" w:customStyle="1" w:styleId="CurrentList2">
+    <w:name w:val="Current List2"/>
+    <w:uiPriority w:val="99"/>
+    <w:rsid w:val="00656D0A"/>
+    <w:pPr>
+      <w:numPr>
+        <w:numId w:val="32"/>
+      </w:numPr>
+    </w:pPr>
   </w:style>
 </w:styles>
 </file>

</xml_diff>